<commit_message>
union casos de uso
</commit_message>
<xml_diff>
--- a/trunk/docs/Entregables/Informes de avance/InformedeAvance-Grupo5508-UTN-2016_20161028.docx
+++ b/trunk/docs/Entregables/Informes de avance/InformedeAvance-Grupo5508-UTN-2016_20161028.docx
@@ -997,19 +997,11 @@
             </w:pPr>
             <w:r>
               <w:rPr>
-                <w:rFonts w:ascii="Arial" w:eastAsia="Arial" w:hAnsi="Arial" w:cs="Arial"/>
-                <w:sz w:val="22"/>
-                <w:szCs w:val="22"/>
-              </w:rPr>
-              <w:t>Casos de uso del módulo de autoaprendizaje del sistema</w:t>
-            </w:r>
-            <w:r>
-              <w:rPr>
-                <w:rFonts w:ascii="Arial" w:hAnsi="Arial" w:cs="Arial"/>
-                <w:sz w:val="22"/>
-                <w:szCs w:val="22"/>
-              </w:rPr>
-              <w:t>. Versión Inicial.</w:t>
+                <w:rFonts w:ascii="Arial" w:hAnsi="Arial" w:cs="Arial"/>
+                <w:sz w:val="22"/>
+                <w:szCs w:val="22"/>
+              </w:rPr>
+              <w:t>Documentación casos de pruebas del sistema incremento 1 ejecutadas.</w:t>
             </w:r>
           </w:p>
           <w:p>
@@ -1030,31 +1022,6 @@
             </w:pPr>
             <w:r>
               <w:rPr>
-                <w:rFonts w:ascii="Arial" w:hAnsi="Arial" w:cs="Arial"/>
-                <w:sz w:val="22"/>
-                <w:szCs w:val="22"/>
-              </w:rPr>
-              <w:t>Documentación casos de pruebas del sistema incremento 1 ejecutadas.</w:t>
-            </w:r>
-          </w:p>
-          <w:p>
-            <w:pPr>
-              <w:keepLines/>
-              <w:numPr>
-                <w:ilvl w:val="0"/>
-                <w:numId w:val="1"/>
-              </w:numPr>
-              <w:spacing w:before="0"/>
-              <w:ind w:left="453" w:hanging="258"/>
-              <w:jc w:val="left"/>
-              <w:rPr>
-                <w:rFonts w:ascii="Arial" w:hAnsi="Arial" w:cs="Arial"/>
-                <w:sz w:val="22"/>
-                <w:szCs w:val="22"/>
-              </w:rPr>
-            </w:pPr>
-            <w:r>
-              <w:rPr>
                 <w:rFonts w:ascii="Arial" w:eastAsia="Arial" w:hAnsi="Arial" w:cs="Arial"/>
                 <w:sz w:val="22"/>
                 <w:szCs w:val="22"/>
@@ -1075,7 +1042,7 @@
                 <w:sz w:val="22"/>
                 <w:szCs w:val="22"/>
               </w:rPr>
-              <w:t>(CAT)</w:t>
+              <w:t>y autoaprendizaje del sistema</w:t>
             </w:r>
             <w:r>
               <w:rPr>
@@ -1085,8 +1052,6 @@
               </w:rPr>
               <w:t>.</w:t>
             </w:r>
-            <w:bookmarkStart w:id="0" w:name="_GoBack"/>
-            <w:bookmarkEnd w:id="0"/>
           </w:p>
           <w:p>
             <w:pPr>
@@ -1296,6 +1261,58 @@
           <w:p>
             <w:pPr>
               <w:keepLines/>
+              <w:numPr>
+                <w:ilvl w:val="0"/>
+                <w:numId w:val="1"/>
+              </w:numPr>
+              <w:spacing w:before="0"/>
+              <w:ind w:left="453" w:hanging="357"/>
+              <w:jc w:val="left"/>
+              <w:rPr>
+                <w:rFonts w:ascii="Arial" w:hAnsi="Arial" w:cs="Arial"/>
+                <w:sz w:val="22"/>
+                <w:szCs w:val="22"/>
+              </w:rPr>
+            </w:pPr>
+            <w:r>
+              <w:rPr>
+                <w:rFonts w:ascii="Arial" w:eastAsia="Arial" w:hAnsi="Arial" w:cs="Arial"/>
+                <w:sz w:val="22"/>
+                <w:szCs w:val="22"/>
+              </w:rPr>
+              <w:t>Manuales de Usuario.</w:t>
+            </w:r>
+          </w:p>
+          <w:p>
+            <w:pPr>
+              <w:keepLines/>
+              <w:numPr>
+                <w:ilvl w:val="0"/>
+                <w:numId w:val="1"/>
+              </w:numPr>
+              <w:spacing w:before="0"/>
+              <w:ind w:left="453" w:hanging="357"/>
+              <w:jc w:val="left"/>
+              <w:rPr>
+                <w:rFonts w:ascii="Arial" w:hAnsi="Arial" w:cs="Arial"/>
+                <w:sz w:val="22"/>
+                <w:szCs w:val="22"/>
+              </w:rPr>
+            </w:pPr>
+            <w:r>
+              <w:rPr>
+                <w:rFonts w:ascii="Arial" w:eastAsia="Arial" w:hAnsi="Arial" w:cs="Arial"/>
+                <w:sz w:val="22"/>
+                <w:szCs w:val="22"/>
+              </w:rPr>
+              <w:t>Documento de casos de pruebas integrales</w:t>
+            </w:r>
+            <w:bookmarkStart w:id="0" w:name="_GoBack"/>
+            <w:bookmarkEnd w:id="0"/>
+          </w:p>
+          <w:p>
+            <w:pPr>
+              <w:keepLines/>
               <w:spacing w:before="0"/>
               <w:ind w:left="453"/>
               <w:jc w:val="left"/>
@@ -1417,57 +1434,7 @@
                 <w:sz w:val="22"/>
                 <w:szCs w:val="22"/>
               </w:rPr>
-              <w:t>Documento de casos de pruebas integrales</w:t>
-            </w:r>
-          </w:p>
-          <w:p>
-            <w:pPr>
-              <w:keepLines/>
-              <w:numPr>
-                <w:ilvl w:val="0"/>
-                <w:numId w:val="1"/>
-              </w:numPr>
-              <w:spacing w:before="0"/>
-              <w:ind w:left="453" w:hanging="357"/>
-              <w:jc w:val="left"/>
-              <w:rPr>
-                <w:rFonts w:ascii="Arial" w:hAnsi="Arial" w:cs="Arial"/>
-                <w:sz w:val="22"/>
-                <w:szCs w:val="22"/>
-              </w:rPr>
-            </w:pPr>
-            <w:r>
-              <w:rPr>
-                <w:rFonts w:ascii="Arial" w:eastAsia="Arial" w:hAnsi="Arial" w:cs="Arial"/>
-                <w:sz w:val="22"/>
-                <w:szCs w:val="22"/>
-              </w:rPr>
               <w:t>Documentos de pruebas ejecutadas incremento 2</w:t>
-            </w:r>
-          </w:p>
-          <w:p>
-            <w:pPr>
-              <w:keepLines/>
-              <w:numPr>
-                <w:ilvl w:val="0"/>
-                <w:numId w:val="1"/>
-              </w:numPr>
-              <w:spacing w:before="0"/>
-              <w:ind w:left="453" w:hanging="357"/>
-              <w:jc w:val="left"/>
-              <w:rPr>
-                <w:rFonts w:ascii="Arial" w:hAnsi="Arial" w:cs="Arial"/>
-                <w:sz w:val="22"/>
-                <w:szCs w:val="22"/>
-              </w:rPr>
-            </w:pPr>
-            <w:r>
-              <w:rPr>
-                <w:rFonts w:ascii="Arial" w:eastAsia="Arial" w:hAnsi="Arial" w:cs="Arial"/>
-                <w:sz w:val="22"/>
-                <w:szCs w:val="22"/>
-              </w:rPr>
-              <w:t>Manuales de Usuario.</w:t>
             </w:r>
           </w:p>
           <w:p>
@@ -2735,7 +2702,7 @@
       <w:rPr>
         <w:noProof/>
       </w:rPr>
-      <w:t>3</w:t>
+      <w:t>1</w:t>
     </w:r>
     <w:r>
       <w:fldChar w:fldCharType="end"/>

</xml_diff>